<commit_message>
add abstracts to proposal
</commit_message>
<xml_diff>
--- a/Projects/202102_PL/0_reproduced_practice/1_proposal.docx
+++ b/Projects/202102_PL/0_reproduced_practice/1_proposal.docx
@@ -7,6 +7,646 @@
         <w:pStyle w:val="Title"/>
       </w:pPr>
       <w:r>
+        <w:t xml:space="preserve">理解科普文本的簡易效應研究</w:t>
+      </w:r>
+      <w:r>
+        <w:t xml:space="preserve"> </w:t>
+      </w:r>
+      <w:r>
+        <w:t xml:space="preserve">Easiness</w:t>
+      </w:r>
+      <w:r>
+        <w:t xml:space="preserve"> </w:t>
+      </w:r>
+      <w:r>
+        <w:t xml:space="preserve">effects</w:t>
+      </w:r>
+      <w:r>
+        <w:t xml:space="preserve"> </w:t>
+      </w:r>
+      <w:r>
+        <w:t xml:space="preserve">in</w:t>
+      </w:r>
+      <w:r>
+        <w:t xml:space="preserve"> </w:t>
+      </w:r>
+      <w:r>
+        <w:t xml:space="preserve">reading</w:t>
+      </w:r>
+      <w:r>
+        <w:t xml:space="preserve"> </w:t>
+      </w:r>
+      <w:r>
+        <w:t xml:space="preserve">the</w:t>
+      </w:r>
+      <w:r>
+        <w:t xml:space="preserve"> </w:t>
+      </w:r>
+      <w:r>
+        <w:t xml:space="preserve">plain</w:t>
+      </w:r>
+      <w:r>
+        <w:t xml:space="preserve"> </w:t>
+      </w:r>
+      <w:r>
+        <w:t xml:space="preserve">language</w:t>
+      </w:r>
+      <w:r>
+        <w:t xml:space="preserve"> </w:t>
+      </w:r>
+      <w:r>
+        <w:t xml:space="preserve">summaries.</w:t>
+      </w:r>
+    </w:p>
+    <w:p>
+      <w:pPr>
+        <w:pStyle w:val="Author"/>
+      </w:pPr>
+      <w:r>
+        <w:t xml:space="preserve">Students’</w:t>
+      </w:r>
+      <w:r>
+        <w:t xml:space="preserve"> </w:t>
+      </w:r>
+      <w:r>
+        <w:t xml:space="preserve">names</w:t>
+      </w:r>
+    </w:p>
+    <w:p>
+      <w:pPr>
+        <w:pStyle w:val="Abstract"/>
+      </w:pPr>
+      <w:r>
+        <w:t xml:space="preserve">科普文章是學術機構及傳播媒體將最新研究發現向一般大眾介紹的重要媒介，帶來的效益與限制仍需要有系統的研究調查。近年簡易效應的研究初步確認幾種待查證的傳播後果：讀者高估科普文章的可信度，膨脹判讀真實資訊的信心，以及疏於查證第一手資訊。本研究採取重製Kerwer等人(2020)的研究程序，確認中文心理學科普文章的簡易效應，以及探討相關研究的發展方向。</w:t>
+      </w:r>
+      <w:r>
+        <w:t xml:space="preserve"> </w:t>
+      </w:r>
+      <w:r>
+        <w:t xml:space="preserve">Many</w:t>
+      </w:r>
+      <w:r>
+        <w:t xml:space="preserve"> </w:t>
+      </w:r>
+      <w:r>
+        <w:t xml:space="preserve">academic</w:t>
+      </w:r>
+      <w:r>
+        <w:t xml:space="preserve"> </w:t>
+      </w:r>
+      <w:r>
+        <w:t xml:space="preserve">institue</w:t>
+      </w:r>
+      <w:r>
+        <w:t xml:space="preserve"> </w:t>
+      </w:r>
+      <w:r>
+        <w:t xml:space="preserve">and</w:t>
+      </w:r>
+      <w:r>
+        <w:t xml:space="preserve"> </w:t>
+      </w:r>
+      <w:r>
+        <w:t xml:space="preserve">media</w:t>
+      </w:r>
+      <w:r>
+        <w:t xml:space="preserve"> </w:t>
+      </w:r>
+      <w:r>
+        <w:t xml:space="preserve">are</w:t>
+      </w:r>
+      <w:r>
+        <w:t xml:space="preserve"> </w:t>
+      </w:r>
+      <w:r>
+        <w:t xml:space="preserve">editing</w:t>
+      </w:r>
+      <w:r>
+        <w:t xml:space="preserve"> </w:t>
+      </w:r>
+      <w:r>
+        <w:t xml:space="preserve">the</w:t>
+      </w:r>
+      <w:r>
+        <w:t xml:space="preserve"> </w:t>
+      </w:r>
+      <w:r>
+        <w:t xml:space="preserve">plain</w:t>
+      </w:r>
+      <w:r>
+        <w:t xml:space="preserve"> </w:t>
+      </w:r>
+      <w:r>
+        <w:t xml:space="preserve">language</w:t>
+      </w:r>
+      <w:r>
+        <w:t xml:space="preserve"> </w:t>
+      </w:r>
+      <w:r>
+        <w:t xml:space="preserve">summaries</w:t>
+      </w:r>
+      <w:r>
+        <w:t xml:space="preserve"> </w:t>
+      </w:r>
+      <w:r>
+        <w:t xml:space="preserve">of</w:t>
+      </w:r>
+      <w:r>
+        <w:t xml:space="preserve"> </w:t>
+      </w:r>
+      <w:r>
+        <w:t xml:space="preserve">the</w:t>
+      </w:r>
+      <w:r>
+        <w:t xml:space="preserve"> </w:t>
+      </w:r>
+      <w:r>
+        <w:t xml:space="preserve">latest</w:t>
+      </w:r>
+      <w:r>
+        <w:t xml:space="preserve"> </w:t>
+      </w:r>
+      <w:r>
+        <w:t xml:space="preserve">research</w:t>
+      </w:r>
+      <w:r>
+        <w:t xml:space="preserve"> </w:t>
+      </w:r>
+      <w:r>
+        <w:t xml:space="preserve">findings</w:t>
+      </w:r>
+      <w:r>
+        <w:t xml:space="preserve"> </w:t>
+      </w:r>
+      <w:r>
+        <w:t xml:space="preserve">for</w:t>
+      </w:r>
+      <w:r>
+        <w:t xml:space="preserve"> </w:t>
+      </w:r>
+      <w:r>
+        <w:t xml:space="preserve">the</w:t>
+      </w:r>
+      <w:r>
+        <w:t xml:space="preserve"> </w:t>
+      </w:r>
+      <w:r>
+        <w:t xml:space="preserve">lay</w:t>
+      </w:r>
+      <w:r>
+        <w:t xml:space="preserve"> </w:t>
+      </w:r>
+      <w:r>
+        <w:t xml:space="preserve">persons.</w:t>
+      </w:r>
+      <w:r>
+        <w:t xml:space="preserve"> </w:t>
+      </w:r>
+      <w:r>
+        <w:t xml:space="preserve">The</w:t>
+      </w:r>
+      <w:r>
+        <w:t xml:space="preserve"> </w:t>
+      </w:r>
+      <w:r>
+        <w:t xml:space="preserve">benefits</w:t>
+      </w:r>
+      <w:r>
+        <w:t xml:space="preserve"> </w:t>
+      </w:r>
+      <w:r>
+        <w:t xml:space="preserve">and</w:t>
+      </w:r>
+      <w:r>
+        <w:t xml:space="preserve"> </w:t>
+      </w:r>
+      <w:r>
+        <w:t xml:space="preserve">limitations</w:t>
+      </w:r>
+      <w:r>
+        <w:t xml:space="preserve"> </w:t>
+      </w:r>
+      <w:r>
+        <w:t xml:space="preserve">of</w:t>
+      </w:r>
+      <w:r>
+        <w:t xml:space="preserve"> </w:t>
+      </w:r>
+      <w:r>
+        <w:t xml:space="preserve">plain</w:t>
+      </w:r>
+      <w:r>
+        <w:t xml:space="preserve"> </w:t>
+      </w:r>
+      <w:r>
+        <w:t xml:space="preserve">language</w:t>
+      </w:r>
+      <w:r>
+        <w:t xml:space="preserve"> </w:t>
+      </w:r>
+      <w:r>
+        <w:t xml:space="preserve">summaries</w:t>
+      </w:r>
+      <w:r>
+        <w:t xml:space="preserve"> </w:t>
+      </w:r>
+      <w:r>
+        <w:t xml:space="preserve">are</w:t>
+      </w:r>
+      <w:r>
+        <w:t xml:space="preserve"> </w:t>
+      </w:r>
+      <w:r>
+        <w:t xml:space="preserve">requiring</w:t>
+      </w:r>
+      <w:r>
+        <w:t xml:space="preserve"> </w:t>
+      </w:r>
+      <w:r>
+        <w:t xml:space="preserve">the</w:t>
+      </w:r>
+      <w:r>
+        <w:t xml:space="preserve"> </w:t>
+      </w:r>
+      <w:r>
+        <w:t xml:space="preserve">systematic</w:t>
+      </w:r>
+      <w:r>
+        <w:t xml:space="preserve"> </w:t>
+      </w:r>
+      <w:r>
+        <w:t xml:space="preserve">investigations.</w:t>
+      </w:r>
+      <w:r>
+        <w:t xml:space="preserve"> </w:t>
+      </w:r>
+      <w:r>
+        <w:t xml:space="preserve">The</w:t>
+      </w:r>
+      <w:r>
+        <w:t xml:space="preserve"> </w:t>
+      </w:r>
+      <w:r>
+        <w:t xml:space="preserve">latest</w:t>
+      </w:r>
+      <w:r>
+        <w:t xml:space="preserve"> </w:t>
+      </w:r>
+      <w:r>
+        <w:t xml:space="preserve">researches</w:t>
+      </w:r>
+      <w:r>
+        <w:t xml:space="preserve"> </w:t>
+      </w:r>
+      <w:r>
+        <w:t xml:space="preserve">have</w:t>
+      </w:r>
+      <w:r>
+        <w:t xml:space="preserve"> </w:t>
+      </w:r>
+      <w:r>
+        <w:t xml:space="preserve">revealed</w:t>
+      </w:r>
+      <w:r>
+        <w:t xml:space="preserve"> </w:t>
+      </w:r>
+      <w:r>
+        <w:t xml:space="preserve">the</w:t>
+      </w:r>
+      <w:r>
+        <w:t xml:space="preserve"> </w:t>
+      </w:r>
+      <w:r>
+        <w:t xml:space="preserve">easiness</w:t>
+      </w:r>
+      <w:r>
+        <w:t xml:space="preserve"> </w:t>
+      </w:r>
+      <w:r>
+        <w:t xml:space="preserve">effect</w:t>
+      </w:r>
+      <w:r>
+        <w:t xml:space="preserve"> </w:t>
+      </w:r>
+      <w:r>
+        <w:t xml:space="preserve">and</w:t>
+      </w:r>
+      <w:r>
+        <w:t xml:space="preserve"> </w:t>
+      </w:r>
+      <w:r>
+        <w:t xml:space="preserve">its</w:t>
+      </w:r>
+      <w:r>
+        <w:t xml:space="preserve"> </w:t>
+      </w:r>
+      <w:r>
+        <w:t xml:space="preserve">consequence</w:t>
+      </w:r>
+      <w:r>
+        <w:t xml:space="preserve"> </w:t>
+      </w:r>
+      <w:r>
+        <w:t xml:space="preserve">for</w:t>
+      </w:r>
+      <w:r>
+        <w:t xml:space="preserve"> </w:t>
+      </w:r>
+      <w:r>
+        <w:t xml:space="preserve">readers:</w:t>
+      </w:r>
+      <w:r>
+        <w:t xml:space="preserve"> </w:t>
+      </w:r>
+      <w:r>
+        <w:t xml:space="preserve">They</w:t>
+      </w:r>
+      <w:r>
+        <w:t xml:space="preserve"> </w:t>
+      </w:r>
+      <w:r>
+        <w:t xml:space="preserve">could</w:t>
+      </w:r>
+      <w:r>
+        <w:t xml:space="preserve"> </w:t>
+      </w:r>
+      <w:r>
+        <w:t xml:space="preserve">have</w:t>
+      </w:r>
+      <w:r>
+        <w:t xml:space="preserve"> </w:t>
+      </w:r>
+      <w:r>
+        <w:t xml:space="preserve">a</w:t>
+      </w:r>
+      <w:r>
+        <w:t xml:space="preserve"> </w:t>
+      </w:r>
+      <w:r>
+        <w:t xml:space="preserve">higher</w:t>
+      </w:r>
+      <w:r>
+        <w:t xml:space="preserve"> </w:t>
+      </w:r>
+      <w:r>
+        <w:t xml:space="preserve">credibility</w:t>
+      </w:r>
+      <w:r>
+        <w:t xml:space="preserve"> </w:t>
+      </w:r>
+      <w:r>
+        <w:t xml:space="preserve">to</w:t>
+      </w:r>
+      <w:r>
+        <w:t xml:space="preserve"> </w:t>
+      </w:r>
+      <w:r>
+        <w:t xml:space="preserve">the</w:t>
+      </w:r>
+      <w:r>
+        <w:t xml:space="preserve"> </w:t>
+      </w:r>
+      <w:r>
+        <w:t xml:space="preserve">summary</w:t>
+      </w:r>
+      <w:r>
+        <w:t xml:space="preserve"> </w:t>
+      </w:r>
+      <w:r>
+        <w:t xml:space="preserve">content;</w:t>
+      </w:r>
+      <w:r>
+        <w:t xml:space="preserve"> </w:t>
+      </w:r>
+      <w:r>
+        <w:t xml:space="preserve">they</w:t>
+      </w:r>
+      <w:r>
+        <w:t xml:space="preserve"> </w:t>
+      </w:r>
+      <w:r>
+        <w:t xml:space="preserve">might</w:t>
+      </w:r>
+      <w:r>
+        <w:t xml:space="preserve"> </w:t>
+      </w:r>
+      <w:r>
+        <w:t xml:space="preserve">acquire</w:t>
+      </w:r>
+      <w:r>
+        <w:t xml:space="preserve"> </w:t>
+      </w:r>
+      <w:r>
+        <w:t xml:space="preserve">an</w:t>
+      </w:r>
+      <w:r>
+        <w:t xml:space="preserve"> </w:t>
+      </w:r>
+      <w:r>
+        <w:t xml:space="preserve">inflated</w:t>
+      </w:r>
+      <w:r>
+        <w:t xml:space="preserve"> </w:t>
+      </w:r>
+      <w:r>
+        <w:t xml:space="preserve">confidence</w:t>
+      </w:r>
+      <w:r>
+        <w:t xml:space="preserve"> </w:t>
+      </w:r>
+      <w:r>
+        <w:t xml:space="preserve">to</w:t>
+      </w:r>
+      <w:r>
+        <w:t xml:space="preserve"> </w:t>
+      </w:r>
+      <w:r>
+        <w:t xml:space="preserve">evaluate</w:t>
+      </w:r>
+      <w:r>
+        <w:t xml:space="preserve"> </w:t>
+      </w:r>
+      <w:r>
+        <w:t xml:space="preserve">the</w:t>
+      </w:r>
+      <w:r>
+        <w:t xml:space="preserve"> </w:t>
+      </w:r>
+      <w:r>
+        <w:t xml:space="preserve">information;</w:t>
+      </w:r>
+      <w:r>
+        <w:t xml:space="preserve"> </w:t>
+      </w:r>
+      <w:r>
+        <w:t xml:space="preserve">they</w:t>
+      </w:r>
+      <w:r>
+        <w:t xml:space="preserve"> </w:t>
+      </w:r>
+      <w:r>
+        <w:t xml:space="preserve">may</w:t>
+      </w:r>
+      <w:r>
+        <w:t xml:space="preserve"> </w:t>
+      </w:r>
+      <w:r>
+        <w:t xml:space="preserve">have</w:t>
+      </w:r>
+      <w:r>
+        <w:t xml:space="preserve"> </w:t>
+      </w:r>
+      <w:r>
+        <w:t xml:space="preserve">a</w:t>
+      </w:r>
+      <w:r>
+        <w:t xml:space="preserve"> </w:t>
+      </w:r>
+      <w:r>
+        <w:t xml:space="preserve">weak</w:t>
+      </w:r>
+      <w:r>
+        <w:t xml:space="preserve"> </w:t>
+      </w:r>
+      <w:r>
+        <w:t xml:space="preserve">motivation</w:t>
+      </w:r>
+      <w:r>
+        <w:t xml:space="preserve"> </w:t>
+      </w:r>
+      <w:r>
+        <w:t xml:space="preserve">to</w:t>
+      </w:r>
+      <w:r>
+        <w:t xml:space="preserve"> </w:t>
+      </w:r>
+      <w:r>
+        <w:t xml:space="preserve">access</w:t>
+      </w:r>
+      <w:r>
+        <w:t xml:space="preserve"> </w:t>
+      </w:r>
+      <w:r>
+        <w:t xml:space="preserve">the</w:t>
+      </w:r>
+      <w:r>
+        <w:t xml:space="preserve"> </w:t>
+      </w:r>
+      <w:r>
+        <w:t xml:space="preserve">original</w:t>
+      </w:r>
+      <w:r>
+        <w:t xml:space="preserve"> </w:t>
+      </w:r>
+      <w:r>
+        <w:t xml:space="preserve">source.</w:t>
+      </w:r>
+      <w:r>
+        <w:t xml:space="preserve"> </w:t>
+      </w:r>
+      <w:r>
+        <w:t xml:space="preserve">This</w:t>
+      </w:r>
+      <w:r>
+        <w:t xml:space="preserve"> </w:t>
+      </w:r>
+      <w:r>
+        <w:t xml:space="preserve">study</w:t>
+      </w:r>
+      <w:r>
+        <w:t xml:space="preserve"> </w:t>
+      </w:r>
+      <w:r>
+        <w:t xml:space="preserve">will</w:t>
+      </w:r>
+      <w:r>
+        <w:t xml:space="preserve"> </w:t>
+      </w:r>
+      <w:r>
+        <w:t xml:space="preserve">investigate</w:t>
+      </w:r>
+      <w:r>
+        <w:t xml:space="preserve"> </w:t>
+      </w:r>
+      <w:r>
+        <w:t xml:space="preserve">the</w:t>
+      </w:r>
+      <w:r>
+        <w:t xml:space="preserve"> </w:t>
+      </w:r>
+      <w:r>
+        <w:t xml:space="preserve">easiness</w:t>
+      </w:r>
+      <w:r>
+        <w:t xml:space="preserve"> </w:t>
+      </w:r>
+      <w:r>
+        <w:t xml:space="preserve">effect</w:t>
+      </w:r>
+      <w:r>
+        <w:t xml:space="preserve"> </w:t>
+      </w:r>
+      <w:r>
+        <w:t xml:space="preserve">in</w:t>
+      </w:r>
+      <w:r>
+        <w:t xml:space="preserve"> </w:t>
+      </w:r>
+      <w:r>
+        <w:t xml:space="preserve">reading</w:t>
+      </w:r>
+      <w:r>
+        <w:t xml:space="preserve"> </w:t>
+      </w:r>
+      <w:r>
+        <w:t xml:space="preserve">Chinese</w:t>
+      </w:r>
+      <w:r>
+        <w:t xml:space="preserve"> </w:t>
+      </w:r>
+      <w:r>
+        <w:t xml:space="preserve">plain</w:t>
+      </w:r>
+      <w:r>
+        <w:t xml:space="preserve"> </w:t>
+      </w:r>
+      <w:r>
+        <w:t xml:space="preserve">language</w:t>
+      </w:r>
+      <w:r>
+        <w:t xml:space="preserve"> </w:t>
+      </w:r>
+      <w:r>
+        <w:t xml:space="preserve">summaries</w:t>
+      </w:r>
+      <w:r>
+        <w:t xml:space="preserve"> </w:t>
+      </w:r>
+      <w:r>
+        <w:t xml:space="preserve">through</w:t>
+      </w:r>
+      <w:r>
+        <w:t xml:space="preserve"> </w:t>
+      </w:r>
+      <w:r>
+        <w:t xml:space="preserve">the</w:t>
+      </w:r>
+      <w:r>
+        <w:t xml:space="preserve"> </w:t>
+      </w:r>
+      <w:r>
+        <w:t xml:space="preserve">reproduction</w:t>
+      </w:r>
+      <w:r>
+        <w:t xml:space="preserve"> </w:t>
+      </w:r>
+      <w:r>
+        <w:t xml:space="preserve">of</w:t>
+      </w:r>
+      <w:r>
+        <w:t xml:space="preserve"> </w:t>
+      </w:r>
+      <w:r>
         <w:t xml:space="preserve">Kerwer</w:t>
       </w:r>
       <w:r>
@@ -19,21 +659,67 @@
         <w:t xml:space="preserve"> </w:t>
       </w:r>
       <w:r>
-        <w:t xml:space="preserve">al.(2020)重製研究計畫</w:t>
-      </w:r>
-    </w:p>
-    <w:p>
-      <w:pPr>
-        <w:pStyle w:val="Author"/>
-      </w:pPr>
-      <w:r>
-        <w:t xml:space="preserve">Students’</w:t>
-      </w:r>
-      <w:r>
-        <w:t xml:space="preserve"> </w:t>
-      </w:r>
-      <w:r>
-        <w:t xml:space="preserve">names</w:t>
+        <w:t xml:space="preserve">al.(2020).</w:t>
+      </w:r>
+      <w:r>
+        <w:t xml:space="preserve"> </w:t>
+      </w:r>
+      <w:r>
+        <w:t xml:space="preserve">The</w:t>
+      </w:r>
+      <w:r>
+        <w:t xml:space="preserve"> </w:t>
+      </w:r>
+      <w:r>
+        <w:t xml:space="preserve">results</w:t>
+      </w:r>
+      <w:r>
+        <w:t xml:space="preserve"> </w:t>
+      </w:r>
+      <w:r>
+        <w:t xml:space="preserve">will</w:t>
+      </w:r>
+      <w:r>
+        <w:t xml:space="preserve"> </w:t>
+      </w:r>
+      <w:r>
+        <w:t xml:space="preserve">be</w:t>
+      </w:r>
+      <w:r>
+        <w:t xml:space="preserve"> </w:t>
+      </w:r>
+      <w:r>
+        <w:t xml:space="preserve">the</w:t>
+      </w:r>
+      <w:r>
+        <w:t xml:space="preserve"> </w:t>
+      </w:r>
+      <w:r>
+        <w:t xml:space="preserve">clues</w:t>
+      </w:r>
+      <w:r>
+        <w:t xml:space="preserve"> </w:t>
+      </w:r>
+      <w:r>
+        <w:t xml:space="preserve">for</w:t>
+      </w:r>
+      <w:r>
+        <w:t xml:space="preserve"> </w:t>
+      </w:r>
+      <w:r>
+        <w:t xml:space="preserve">the</w:t>
+      </w:r>
+      <w:r>
+        <w:t xml:space="preserve"> </w:t>
+      </w:r>
+      <w:r>
+        <w:t xml:space="preserve">future</w:t>
+      </w:r>
+      <w:r>
+        <w:t xml:space="preserve"> </w:t>
+      </w:r>
+      <w:r>
+        <w:t xml:space="preserve">studies.</w:t>
       </w:r>
     </w:p>
     <w:bookmarkStart w:id="31" w:name="緒論"/>

</xml_diff>